<commit_message>
add more tutorial data to word docx
</commit_message>
<xml_diff>
--- a/WPF_Iteration_02/08_WPF_Tutorial.docx
+++ b/WPF_Iteration_02/08_WPF_Tutorial.docx
@@ -23,8 +23,16 @@
         <w:rPr>
           <w:rStyle w:val="Hyperlink"/>
         </w:rPr>
-        <w:t>C# WPF Tutorial #8 - Data Bindings using INotifyPropertyChanged</w:t>
-      </w:r>
+        <w:t xml:space="preserve">C# WPF Tutorial #8 - Data Bindings using </w:t>
+      </w:r>
+      <w:proofErr w:type="spellStart"/>
+      <w:r>
+        <w:rPr>
+          <w:rStyle w:val="Hyperlink"/>
+        </w:rPr>
+        <w:t>INotifyPropertyChanged</w:t>
+      </w:r>
+      <w:proofErr w:type="spellEnd"/>
       <w:r>
         <w:rPr>
           <w:rStyle w:val="Hyperlink"/>
@@ -45,6 +53,7 @@
         <w:rPr>
           <w:rStyle w:val="Hyperlink"/>
           <w:rFonts w:ascii="Consolas" w:hAnsi="Consolas"/>
+          <w:noProof/>
           <w:color w:val="auto"/>
           <w:u w:val="none"/>
         </w:rPr>
@@ -97,6 +106,7 @@
         <w:rPr>
           <w:rStyle w:val="Hyperlink"/>
           <w:rFonts w:ascii="Consolas" w:hAnsi="Consolas"/>
+          <w:noProof/>
           <w:color w:val="auto"/>
           <w:u w:val="none"/>
         </w:rPr>
@@ -149,6 +159,7 @@
         <w:rPr>
           <w:rStyle w:val="Hyperlink"/>
           <w:rFonts w:ascii="Consolas" w:hAnsi="Consolas"/>
+          <w:noProof/>
           <w:color w:val="auto"/>
           <w:u w:val="none"/>
         </w:rPr>
@@ -548,6 +559,8 @@
     <w:p>
       <w:pPr>
         <w:pStyle w:val="CodeTitle"/>
+        <w:keepNext/>
+        <w:ind w:left="357"/>
         <w:rPr>
           <w:rStyle w:val="Hyperlink"/>
           <w:color w:val="auto"/>
@@ -560,6 +573,7 @@
           <w:color w:val="auto"/>
           <w:u w:val="none"/>
         </w:rPr>
+        <w:lastRenderedPageBreak/>
         <w:t>MainWindow.xaml</w:t>
       </w:r>
       <w:r>
@@ -936,6 +950,9 @@
     </w:p>
     <w:p>
       <w:r>
+        <w:rPr>
+          <w:noProof/>
+        </w:rPr>
         <w:drawing>
           <wp:inline distT="0" distB="0" distL="0" distR="0" wp14:anchorId="5782FF2B" wp14:editId="5783F846">
             <wp:extent cx="3450862" cy="919867"/>
@@ -975,6 +992,9 @@
     </w:p>
     <w:p>
       <w:r>
+        <w:rPr>
+          <w:noProof/>
+        </w:rPr>
         <w:drawing>
           <wp:inline distT="0" distB="0" distL="0" distR="0" wp14:anchorId="2A2FD049" wp14:editId="07563798">
             <wp:extent cx="3690354" cy="517085"/>
@@ -1015,19 +1035,16 @@
     <w:p>
       <w:pPr>
         <w:pStyle w:val="Heading1"/>
-        <w:rPr>
-          <w:color w:val="2F5496" w:themeColor="accent1" w:themeShade="BF"/>
-        </w:rPr>
-      </w:pPr>
-      <w:r>
-        <w:rPr>
-          <w:color w:val="2F5496" w:themeColor="accent1" w:themeShade="BF"/>
-        </w:rPr>
+      </w:pPr>
+      <w:r>
         <w:t>Name it:</w:t>
       </w:r>
     </w:p>
     <w:p>
       <w:r>
+        <w:rPr>
+          <w:noProof/>
+        </w:rPr>
         <w:drawing>
           <wp:inline distT="0" distB="0" distL="0" distR="0" wp14:anchorId="194BC1C4" wp14:editId="0E2D324C">
             <wp:extent cx="6188710" cy="4121150"/>
@@ -1075,9 +1092,6 @@
     <w:p>
       <w:pPr>
         <w:pStyle w:val="Heading1"/>
-        <w:rPr>
-          <w:color w:val="2F5496" w:themeColor="accent1" w:themeShade="BF"/>
-        </w:rPr>
       </w:pPr>
       <w:r>
         <w:rPr>
@@ -1111,6 +1125,9 @@
         </w:rPr>
       </w:pPr>
       <w:r>
+        <w:rPr>
+          <w:noProof/>
+        </w:rPr>
         <w:drawing>
           <wp:inline distT="0" distB="0" distL="0" distR="0" wp14:anchorId="127B941F" wp14:editId="29EE29DA">
             <wp:extent cx="2661627" cy="2139099"/>
@@ -1151,22 +1168,575 @@
     <w:p>
       <w:pPr>
         <w:pStyle w:val="Heading1"/>
-        <w:rPr>
+      </w:pPr>
+      <w:r>
+        <w:rPr>
+          <w:rStyle w:val="Hyperlink"/>
           <w:color w:val="2F5496" w:themeColor="accent1" w:themeShade="BF"/>
         </w:rPr>
-      </w:pPr>
-      <w:r>
+        <w:t xml:space="preserve"> Add the following code to the .xaml file to create the GUI.</w:t>
+      </w:r>
+      <w:r>
+        <w:t xml:space="preserve"> </w:t>
+      </w:r>
+    </w:p>
+    <w:p>
+      <w:pPr>
+        <w:pStyle w:val="CodeTitle"/>
+        <w:rPr>
+          <w:rStyle w:val="Hyperlink"/>
+          <w:color w:val="auto"/>
+          <w:u w:val="none"/>
+        </w:rPr>
+      </w:pPr>
+      <w:r>
+        <w:rPr>
+          <w:rStyle w:val="Hyperlink"/>
+          <w:color w:val="auto"/>
+          <w:u w:val="none"/>
+        </w:rPr>
+        <w:t>MainWindow.xaml</w:t>
+      </w:r>
+    </w:p>
+    <w:p>
+      <w:pPr>
+        <w:pStyle w:val="Code"/>
+      </w:pPr>
+      <w:r>
+        <w:t>&lt;Window x:Class="_08_WPF_Tutorial_v5.MainWindow"</w:t>
+      </w:r>
+    </w:p>
+    <w:p>
+      <w:pPr>
+        <w:pStyle w:val="Code"/>
+      </w:pPr>
+      <w:r>
+        <w:t xml:space="preserve">        xmlns="http://schemas.microsoft.com/winfx/2006/xaml/presentation"</w:t>
+      </w:r>
+    </w:p>
+    <w:p>
+      <w:pPr>
+        <w:pStyle w:val="Code"/>
+      </w:pPr>
+      <w:r>
+        <w:t xml:space="preserve">        xmlns:x="http://schemas.microsoft.com/winfx/2006/xaml"</w:t>
+      </w:r>
+    </w:p>
+    <w:p>
+      <w:pPr>
+        <w:pStyle w:val="Code"/>
+      </w:pPr>
+      <w:r>
+        <w:t xml:space="preserve">        xmlns:d="http://schemas.microsoft.com/expression/blend/2008"</w:t>
+      </w:r>
+    </w:p>
+    <w:p>
+      <w:pPr>
+        <w:pStyle w:val="Code"/>
+      </w:pPr>
+      <w:r>
+        <w:t xml:space="preserve">        xmlns:mc="http://schemas.openxmlformats.org/markup-compatibility/2006"</w:t>
+      </w:r>
+    </w:p>
+    <w:p>
+      <w:pPr>
+        <w:pStyle w:val="Code"/>
+      </w:pPr>
+      <w:r>
+        <w:t xml:space="preserve">        xmlns:local="clr-namespace:_08_WPF_Tutorial_v5"</w:t>
+      </w:r>
+    </w:p>
+    <w:p>
+      <w:pPr>
+        <w:pStyle w:val="Code"/>
+      </w:pPr>
+      <w:r>
+        <w:t xml:space="preserve">        mc:Ignorable="d"</w:t>
+      </w:r>
+    </w:p>
+    <w:p>
+      <w:pPr>
+        <w:pStyle w:val="CodeChanges"/>
+      </w:pPr>
+      <w:r>
+        <w:t xml:space="preserve">        Title="MainWindow" Height="250" Width="300"&gt;</w:t>
+      </w:r>
+    </w:p>
+    <w:p>
+      <w:pPr>
+        <w:pStyle w:val="CodeChanges"/>
+      </w:pPr>
+      <w:r>
+        <w:t xml:space="preserve">    &lt;Grid&gt;</w:t>
+      </w:r>
+    </w:p>
+    <w:p>
+      <w:pPr>
+        <w:pStyle w:val="CodeChanges"/>
+        <w:rPr>
+          <w:rStyle w:val="Hyperlink"/>
+          <w:color w:val="00B050"/>
+          <w:u w:val="none"/>
+        </w:rPr>
+      </w:pPr>
+      <w:r>
+        <w:rPr>
+          <w:rStyle w:val="Hyperlink"/>
+          <w:color w:val="00B050"/>
+          <w:u w:val="none"/>
+        </w:rPr>
+        <w:t xml:space="preserve">        &lt;Grid.RowDefinitions&gt;</w:t>
+      </w:r>
+    </w:p>
+    <w:p>
+      <w:pPr>
+        <w:pStyle w:val="CodeChanges"/>
+        <w:rPr>
+          <w:rStyle w:val="Hyperlink"/>
+          <w:color w:val="00B050"/>
+          <w:u w:val="none"/>
+        </w:rPr>
+      </w:pPr>
+      <w:r>
+        <w:rPr>
+          <w:rStyle w:val="Hyperlink"/>
+          <w:color w:val="00B050"/>
+          <w:u w:val="none"/>
+        </w:rPr>
+        <w:t xml:space="preserve">            &lt;RowDefinition/&gt;</w:t>
+      </w:r>
+    </w:p>
+    <w:p>
+      <w:pPr>
+        <w:pStyle w:val="CodeChanges"/>
+        <w:rPr>
+          <w:rStyle w:val="Hyperlink"/>
+          <w:color w:val="00B050"/>
+          <w:u w:val="none"/>
+        </w:rPr>
+      </w:pPr>
+      <w:r>
+        <w:rPr>
+          <w:rStyle w:val="Hyperlink"/>
+          <w:color w:val="00B050"/>
+          <w:u w:val="none"/>
+        </w:rPr>
+        <w:t xml:space="preserve">            &lt;RowDefinition/&gt;</w:t>
+      </w:r>
+    </w:p>
+    <w:p>
+      <w:pPr>
+        <w:pStyle w:val="CodeChanges"/>
+        <w:rPr>
+          <w:rStyle w:val="Hyperlink"/>
+          <w:color w:val="00B050"/>
+          <w:u w:val="none"/>
+        </w:rPr>
+      </w:pPr>
+      <w:r>
+        <w:rPr>
+          <w:rStyle w:val="Hyperlink"/>
+          <w:color w:val="00B050"/>
+          <w:u w:val="none"/>
+        </w:rPr>
+        <w:t xml:space="preserve">            &lt;RowDefinition/&gt;</w:t>
+      </w:r>
+    </w:p>
+    <w:p>
+      <w:pPr>
+        <w:pStyle w:val="CodeChanges"/>
+        <w:rPr>
+          <w:rStyle w:val="Hyperlink"/>
+          <w:color w:val="00B050"/>
+          <w:u w:val="none"/>
+        </w:rPr>
+      </w:pPr>
+      <w:r>
+        <w:rPr>
+          <w:rStyle w:val="Hyperlink"/>
+          <w:color w:val="00B050"/>
+          <w:u w:val="none"/>
+        </w:rPr>
+        <w:t xml:space="preserve">        &lt;/Grid.RowDefinitions&gt;</w:t>
+      </w:r>
+    </w:p>
+    <w:p>
+      <w:pPr>
+        <w:pStyle w:val="CodeChanges"/>
+        <w:rPr>
+          <w:rStyle w:val="Hyperlink"/>
+          <w:color w:val="00B050"/>
+          <w:u w:val="none"/>
+        </w:rPr>
+      </w:pPr>
+    </w:p>
+    <w:p>
+      <w:pPr>
+        <w:pStyle w:val="CodeChanges"/>
+        <w:rPr>
+          <w:rStyle w:val="Hyperlink"/>
+          <w:color w:val="00B050"/>
+          <w:u w:val="none"/>
+        </w:rPr>
+      </w:pPr>
+      <w:r>
+        <w:rPr>
+          <w:rStyle w:val="Hyperlink"/>
+          <w:color w:val="00B050"/>
+          <w:u w:val="none"/>
+        </w:rPr>
+        <w:t xml:space="preserve">        &lt;TextBox Name="txtInput" </w:t>
+      </w:r>
+    </w:p>
+    <w:p>
+      <w:pPr>
+        <w:pStyle w:val="CodeChanges"/>
+        <w:rPr>
+          <w:rStyle w:val="Hyperlink"/>
+          <w:color w:val="00B050"/>
+          <w:u w:val="none"/>
+        </w:rPr>
+      </w:pPr>
+      <w:r>
+        <w:rPr>
+          <w:rStyle w:val="Hyperlink"/>
+          <w:color w:val="00B050"/>
+          <w:u w:val="none"/>
+        </w:rPr>
+        <w:t xml:space="preserve">                 VerticalContentAlignment="Center"</w:t>
+      </w:r>
+    </w:p>
+    <w:p>
+      <w:pPr>
+        <w:pStyle w:val="CodeChanges"/>
+        <w:rPr>
+          <w:rStyle w:val="Hyperlink"/>
+          <w:color w:val="00B050"/>
+          <w:u w:val="none"/>
+        </w:rPr>
+      </w:pPr>
+      <w:r>
+        <w:rPr>
+          <w:rStyle w:val="Hyperlink"/>
+          <w:color w:val="00B050"/>
+          <w:u w:val="none"/>
+        </w:rPr>
+        <w:t xml:space="preserve">                 Width="250"</w:t>
+      </w:r>
+    </w:p>
+    <w:p>
+      <w:pPr>
+        <w:pStyle w:val="CodeChanges"/>
+        <w:rPr>
+          <w:rStyle w:val="Hyperlink"/>
+          <w:color w:val="00B050"/>
+          <w:u w:val="none"/>
+        </w:rPr>
+      </w:pPr>
+      <w:r>
+        <w:rPr>
+          <w:rStyle w:val="Hyperlink"/>
+          <w:color w:val="00B050"/>
+          <w:u w:val="none"/>
+        </w:rPr>
+        <w:t xml:space="preserve">                 Height="40"</w:t>
+      </w:r>
+    </w:p>
+    <w:p>
+      <w:pPr>
+        <w:pStyle w:val="CodeChanges"/>
+        <w:rPr>
+          <w:rStyle w:val="Hyperlink"/>
+          <w:color w:val="00B050"/>
+          <w:u w:val="none"/>
+        </w:rPr>
+      </w:pPr>
+      <w:r>
+        <w:rPr>
+          <w:rStyle w:val="Hyperlink"/>
+          <w:color w:val="00B050"/>
+          <w:u w:val="none"/>
+        </w:rPr>
+        <w:t xml:space="preserve">                 FontSize="16"</w:t>
+      </w:r>
+    </w:p>
+    <w:p>
+      <w:pPr>
+        <w:pStyle w:val="CodeChanges"/>
+      </w:pPr>
+      <w:r>
+        <w:rPr>
+          <w:rStyle w:val="Hyperlink"/>
+          <w:color w:val="00B050"/>
+          <w:u w:val="none"/>
+        </w:rPr>
+        <w:t xml:space="preserve">                 Text="{Binding BoundText}" /&gt;</w:t>
+      </w:r>
+    </w:p>
+    <w:p>
+      <w:pPr>
+        <w:pStyle w:val="CodeChanges"/>
+        <w:rPr>
+          <w:rStyle w:val="Hyperlink"/>
+          <w:color w:val="00B050"/>
+          <w:u w:val="none"/>
+        </w:rPr>
+      </w:pPr>
+    </w:p>
+    <w:p>
+      <w:pPr>
+        <w:pStyle w:val="CodeChanges"/>
+        <w:rPr>
+          <w:rStyle w:val="Hyperlink"/>
+          <w:color w:val="00B050"/>
+          <w:u w:val="none"/>
+        </w:rPr>
+      </w:pPr>
+      <w:r>
+        <w:rPr>
+          <w:rStyle w:val="Hyperlink"/>
+          <w:color w:val="00B050"/>
+          <w:u w:val="none"/>
+        </w:rPr>
+        <w:t xml:space="preserve">        &lt;Button Grid.Row="1"</w:t>
+      </w:r>
+    </w:p>
+    <w:p>
+      <w:pPr>
+        <w:pStyle w:val="CodeChanges"/>
+        <w:rPr>
+          <w:rStyle w:val="Hyperlink"/>
+          <w:color w:val="00B050"/>
+          <w:u w:val="none"/>
+        </w:rPr>
+      </w:pPr>
+      <w:r>
+        <w:rPr>
+          <w:rStyle w:val="Hyperlink"/>
+          <w:color w:val="00B050"/>
+          <w:u w:val="none"/>
+        </w:rPr>
+        <w:t xml:space="preserve">                Name="btnSet"</w:t>
+      </w:r>
+    </w:p>
+    <w:p>
+      <w:pPr>
+        <w:pStyle w:val="CodeChanges"/>
+        <w:rPr>
+          <w:rStyle w:val="Hyperlink"/>
+          <w:color w:val="00B050"/>
+          <w:u w:val="none"/>
+        </w:rPr>
+      </w:pPr>
+      <w:r>
+        <w:rPr>
+          <w:rStyle w:val="Hyperlink"/>
+          <w:color w:val="00B050"/>
+          <w:u w:val="none"/>
+        </w:rPr>
+        <w:t xml:space="preserve">                Content="Set"</w:t>
+      </w:r>
+    </w:p>
+    <w:p>
+      <w:pPr>
+        <w:pStyle w:val="CodeChanges"/>
+        <w:rPr>
+          <w:rStyle w:val="Hyperlink"/>
+          <w:color w:val="00B050"/>
+          <w:u w:val="none"/>
+        </w:rPr>
+      </w:pPr>
+      <w:r>
+        <w:rPr>
+          <w:rStyle w:val="Hyperlink"/>
+          <w:color w:val="00B050"/>
+          <w:u w:val="none"/>
+        </w:rPr>
+        <w:t xml:space="preserve">                Width="100"</w:t>
+      </w:r>
+    </w:p>
+    <w:p>
+      <w:pPr>
+        <w:pStyle w:val="CodeChanges"/>
+      </w:pPr>
+      <w:r>
+        <w:rPr>
+          <w:rStyle w:val="Hyperlink"/>
+          <w:color w:val="00B050"/>
+          <w:u w:val="none"/>
+        </w:rPr>
+        <w:t xml:space="preserve">                Height="40"</w:t>
+      </w:r>
+      <w:r>
+        <w:t xml:space="preserve"> </w:t>
+      </w:r>
+      <w:r>
+        <w:rPr>
+          <w:rStyle w:val="Hyperlink"/>
+          <w:color w:val="00B050"/>
+          <w:u w:val="none"/>
+        </w:rPr>
+        <w:t>/&gt;</w:t>
+      </w:r>
+    </w:p>
+    <w:p>
+      <w:pPr>
+        <w:pStyle w:val="CodeChanges"/>
+        <w:rPr>
+          <w:rStyle w:val="Hyperlink"/>
+          <w:color w:val="00B050"/>
+          <w:u w:val="none"/>
+        </w:rPr>
+      </w:pPr>
+    </w:p>
+    <w:p>
+      <w:pPr>
+        <w:pStyle w:val="CodeChanges"/>
+        <w:rPr>
+          <w:rStyle w:val="Hyperlink"/>
+          <w:color w:val="00B050"/>
+          <w:u w:val="none"/>
+        </w:rPr>
+      </w:pPr>
+      <w:r>
+        <w:rPr>
+          <w:rStyle w:val="Hyperlink"/>
+          <w:color w:val="00B050"/>
+          <w:u w:val="none"/>
+        </w:rPr>
+        <w:t xml:space="preserve">        &lt;TextBlock Grid.Row="2"</w:t>
+      </w:r>
+    </w:p>
+    <w:p>
+      <w:pPr>
+        <w:pStyle w:val="CodeChanges"/>
+        <w:rPr>
+          <w:rStyle w:val="Hyperlink"/>
+          <w:color w:val="00B050"/>
+          <w:u w:val="none"/>
+        </w:rPr>
+      </w:pPr>
+      <w:r>
+        <w:rPr>
+          <w:rStyle w:val="Hyperlink"/>
+          <w:color w:val="00B050"/>
+          <w:u w:val="none"/>
+        </w:rPr>
+        <w:t xml:space="preserve">                   Name="tbResult"</w:t>
+      </w:r>
+    </w:p>
+    <w:p>
+      <w:pPr>
+        <w:pStyle w:val="CodeChanges"/>
+        <w:rPr>
+          <w:rStyle w:val="Hyperlink"/>
+          <w:color w:val="00B050"/>
+          <w:u w:val="none"/>
+        </w:rPr>
+      </w:pPr>
+      <w:r>
+        <w:rPr>
+          <w:rStyle w:val="Hyperlink"/>
+          <w:color w:val="00B050"/>
+          <w:u w:val="none"/>
+        </w:rPr>
+        <w:t xml:space="preserve">                   FontSize="16"</w:t>
+      </w:r>
+    </w:p>
+    <w:p>
+      <w:pPr>
+        <w:pStyle w:val="CodeChanges"/>
+        <w:rPr>
+          <w:rStyle w:val="Hyperlink"/>
+          <w:color w:val="00B050"/>
+          <w:u w:val="none"/>
+        </w:rPr>
+      </w:pPr>
+      <w:r>
+        <w:rPr>
+          <w:rStyle w:val="Hyperlink"/>
+          <w:color w:val="00B050"/>
+          <w:u w:val="none"/>
+        </w:rPr>
+        <w:t xml:space="preserve">                   Text="{Binding BoundText}"</w:t>
+      </w:r>
+    </w:p>
+    <w:p>
+      <w:pPr>
+        <w:pStyle w:val="CodeChanges"/>
+        <w:rPr>
+          <w:rStyle w:val="Hyperlink"/>
+          <w:color w:val="00B050"/>
+          <w:u w:val="none"/>
+        </w:rPr>
+      </w:pPr>
+      <w:r>
+        <w:rPr>
+          <w:rStyle w:val="Hyperlink"/>
+          <w:color w:val="00B050"/>
+          <w:u w:val="none"/>
+        </w:rPr>
+        <w:t xml:space="preserve">                   VerticalAlignment="Center"</w:t>
+      </w:r>
+    </w:p>
+    <w:p>
+      <w:pPr>
+        <w:pStyle w:val="CodeChanges"/>
+      </w:pPr>
+      <w:r>
+        <w:rPr>
+          <w:rStyle w:val="Hyperlink"/>
+          <w:color w:val="00B050"/>
+          <w:u w:val="none"/>
+        </w:rPr>
+        <w:t xml:space="preserve">                   HorizontalAlignment="Center" /&gt;</w:t>
+      </w:r>
+    </w:p>
+    <w:p>
+      <w:pPr>
+        <w:pStyle w:val="CodeChanges"/>
+      </w:pPr>
+    </w:p>
+    <w:p>
+      <w:pPr>
+        <w:pStyle w:val="CodeChanges"/>
+      </w:pPr>
+      <w:r>
+        <w:t xml:space="preserve">    &lt;/Grid&gt;</w:t>
+      </w:r>
+    </w:p>
+    <w:p>
+      <w:pPr>
+        <w:pStyle w:val="Code"/>
+      </w:pPr>
+      <w:r>
+        <w:t>&lt;/Window&gt;</w:t>
+      </w:r>
+    </w:p>
+    <w:p>
+      <w:pPr>
+        <w:pStyle w:val="Code"/>
+      </w:pPr>
+    </w:p>
+    <w:p>
+      <w:pPr>
+        <w:pStyle w:val="Code"/>
+      </w:pPr>
+    </w:p>
+    <w:p>
+      <w:pPr>
+        <w:pStyle w:val="Heading1"/>
         <w:rPr>
           <w:rStyle w:val="Hyperlink"/>
           <w:color w:val="2F5496" w:themeColor="accent1" w:themeShade="BF"/>
         </w:rPr>
-        <w:t xml:space="preserve"> Add the following code to the .xaml file to create the GUI.</w:t>
-      </w:r>
-      <w:r>
-        <w:rPr>
+      </w:pPr>
+      <w:r>
+        <w:rPr>
+          <w:rStyle w:val="Hyperlink"/>
           <w:color w:val="2F5496" w:themeColor="accent1" w:themeShade="BF"/>
         </w:rPr>
-        <w:t xml:space="preserve"> </w:t>
+        <w:t>The MainWindow.xaml.cs code behind page will look like this:</w:t>
       </w:r>
     </w:p>
     <w:p>
@@ -1186,520 +1756,111 @@
         </w:rPr>
         <w:t>MainWindow.xaml</w:t>
       </w:r>
-    </w:p>
-    <w:p>
-      <w:pPr>
-        <w:pStyle w:val="Code"/>
-      </w:pPr>
-      <w:r>
-        <w:t>&lt;Window x:Class="_08_WPF_Tutorial_v5.MainWindow"</w:t>
-      </w:r>
-    </w:p>
-    <w:p>
-      <w:pPr>
-        <w:pStyle w:val="Code"/>
-      </w:pPr>
-      <w:r>
-        <w:t xml:space="preserve">        xmlns="http://schemas.microsoft.com/winfx/2006/xaml/presentation"</w:t>
-      </w:r>
-    </w:p>
-    <w:p>
-      <w:pPr>
-        <w:pStyle w:val="Code"/>
-      </w:pPr>
-      <w:r>
-        <w:t xml:space="preserve">        xmlns:x="http://schemas.microsoft.com/winfx/2006/xaml"</w:t>
-      </w:r>
-    </w:p>
-    <w:p>
-      <w:pPr>
-        <w:pStyle w:val="Code"/>
-      </w:pPr>
-      <w:r>
-        <w:t xml:space="preserve">        xmlns:d="http://schemas.microsoft.com/expression/blend/2008"</w:t>
-      </w:r>
-    </w:p>
-    <w:p>
-      <w:pPr>
-        <w:pStyle w:val="Code"/>
-      </w:pPr>
-      <w:r>
-        <w:t xml:space="preserve">        xmlns:mc="http://schemas.openxmlformats.org/markup-compatibility/2006"</w:t>
-      </w:r>
-    </w:p>
-    <w:p>
-      <w:pPr>
-        <w:pStyle w:val="Code"/>
-      </w:pPr>
-      <w:r>
-        <w:t xml:space="preserve">        xmlns:local="clr-namespace:_08_WPF_Tutorial_v5"</w:t>
-      </w:r>
-    </w:p>
-    <w:p>
-      <w:pPr>
-        <w:pStyle w:val="Code"/>
-      </w:pPr>
-      <w:r>
-        <w:t xml:space="preserve">        mc:Ignorable="d"</w:t>
-      </w:r>
-    </w:p>
-    <w:p>
-      <w:pPr>
-        <w:pStyle w:val="Code"/>
-      </w:pPr>
-      <w:r>
-        <w:t xml:space="preserve">        Title="MainWindow" Height="250" Width="300"&gt;</w:t>
-      </w:r>
-    </w:p>
-    <w:p>
-      <w:pPr>
-        <w:pStyle w:val="Code"/>
-      </w:pPr>
-      <w:r>
-        <w:t xml:space="preserve">    &lt;Grid&gt;</w:t>
-      </w:r>
-    </w:p>
-    <w:p>
-      <w:pPr>
-        <w:pStyle w:val="CodeChanges"/>
-        <w:rPr>
-          <w:rStyle w:val="Hyperlink"/>
-          <w:color w:val="00B050"/>
-          <w:u w:val="none"/>
-        </w:rPr>
-      </w:pPr>
-      <w:r>
-        <w:rPr>
-          <w:rStyle w:val="Hyperlink"/>
-          <w:color w:val="00B050"/>
-          <w:u w:val="none"/>
-        </w:rPr>
-        <w:t xml:space="preserve">        &lt;Grid.RowDefinitions&gt;</w:t>
-      </w:r>
-    </w:p>
-    <w:p>
-      <w:pPr>
-        <w:pStyle w:val="CodeChanges"/>
-        <w:rPr>
-          <w:rStyle w:val="Hyperlink"/>
-          <w:color w:val="00B050"/>
-          <w:u w:val="none"/>
-        </w:rPr>
-      </w:pPr>
-      <w:r>
-        <w:rPr>
-          <w:rStyle w:val="Hyperlink"/>
-          <w:color w:val="00B050"/>
-          <w:u w:val="none"/>
-        </w:rPr>
-        <w:t xml:space="preserve">            &lt;RowDefinition/&gt;</w:t>
-      </w:r>
-    </w:p>
-    <w:p>
-      <w:pPr>
-        <w:pStyle w:val="CodeChanges"/>
-        <w:rPr>
-          <w:rStyle w:val="Hyperlink"/>
-          <w:color w:val="00B050"/>
-          <w:u w:val="none"/>
-        </w:rPr>
-      </w:pPr>
-      <w:r>
-        <w:rPr>
-          <w:rStyle w:val="Hyperlink"/>
-          <w:color w:val="00B050"/>
-          <w:u w:val="none"/>
-        </w:rPr>
-        <w:t xml:space="preserve">            &lt;RowDefinition/&gt;</w:t>
-      </w:r>
-    </w:p>
-    <w:p>
-      <w:pPr>
-        <w:pStyle w:val="CodeChanges"/>
-        <w:rPr>
-          <w:rStyle w:val="Hyperlink"/>
-          <w:color w:val="00B050"/>
-          <w:u w:val="none"/>
-        </w:rPr>
-      </w:pPr>
-      <w:r>
-        <w:rPr>
-          <w:rStyle w:val="Hyperlink"/>
-          <w:color w:val="00B050"/>
-          <w:u w:val="none"/>
-        </w:rPr>
-        <w:t xml:space="preserve">            &lt;RowDefinition/&gt;</w:t>
-      </w:r>
-    </w:p>
-    <w:p>
-      <w:pPr>
-        <w:pStyle w:val="CodeChanges"/>
-        <w:rPr>
-          <w:rStyle w:val="Hyperlink"/>
-          <w:color w:val="00B050"/>
-          <w:u w:val="none"/>
-        </w:rPr>
-      </w:pPr>
-      <w:r>
-        <w:rPr>
-          <w:rStyle w:val="Hyperlink"/>
-          <w:color w:val="00B050"/>
-          <w:u w:val="none"/>
-        </w:rPr>
-        <w:t xml:space="preserve">        &lt;/Grid.RowDefinitions&gt;</w:t>
-      </w:r>
-    </w:p>
-    <w:p>
-      <w:pPr>
-        <w:pStyle w:val="CodeChanges"/>
-        <w:rPr>
-          <w:rStyle w:val="Hyperlink"/>
-          <w:color w:val="00B050"/>
-          <w:u w:val="none"/>
-        </w:rPr>
-      </w:pPr>
-    </w:p>
-    <w:p>
-      <w:pPr>
-        <w:pStyle w:val="CodeChanges"/>
-        <w:rPr>
-          <w:rStyle w:val="Hyperlink"/>
-          <w:color w:val="00B050"/>
-          <w:u w:val="none"/>
-        </w:rPr>
-      </w:pPr>
-      <w:r>
-        <w:rPr>
-          <w:rStyle w:val="Hyperlink"/>
-          <w:color w:val="00B050"/>
-          <w:u w:val="none"/>
-        </w:rPr>
-        <w:t xml:space="preserve">        &lt;TextBox Name="txtInput" </w:t>
-      </w:r>
-    </w:p>
-    <w:p>
-      <w:pPr>
-        <w:pStyle w:val="CodeChanges"/>
-        <w:rPr>
-          <w:rStyle w:val="Hyperlink"/>
-          <w:color w:val="00B050"/>
-          <w:u w:val="none"/>
-        </w:rPr>
-      </w:pPr>
-      <w:r>
-        <w:rPr>
-          <w:rStyle w:val="Hyperlink"/>
-          <w:color w:val="00B050"/>
-          <w:u w:val="none"/>
-        </w:rPr>
-        <w:t xml:space="preserve">                 VerticalContentAlignment="Center"</w:t>
-      </w:r>
-    </w:p>
-    <w:p>
-      <w:pPr>
-        <w:pStyle w:val="CodeChanges"/>
-        <w:rPr>
-          <w:rStyle w:val="Hyperlink"/>
-          <w:color w:val="00B050"/>
-          <w:u w:val="none"/>
-        </w:rPr>
-      </w:pPr>
-      <w:r>
-        <w:rPr>
-          <w:rStyle w:val="Hyperlink"/>
-          <w:color w:val="00B050"/>
-          <w:u w:val="none"/>
-        </w:rPr>
-        <w:t xml:space="preserve">                 Width="250"</w:t>
-      </w:r>
-    </w:p>
-    <w:p>
-      <w:pPr>
-        <w:pStyle w:val="CodeChanges"/>
-        <w:rPr>
-          <w:rStyle w:val="Hyperlink"/>
-          <w:color w:val="00B050"/>
-          <w:u w:val="none"/>
-        </w:rPr>
-      </w:pPr>
-      <w:r>
-        <w:rPr>
-          <w:rStyle w:val="Hyperlink"/>
-          <w:color w:val="00B050"/>
-          <w:u w:val="none"/>
-        </w:rPr>
-        <w:t xml:space="preserve">                 Height="40"</w:t>
-      </w:r>
-    </w:p>
-    <w:p>
-      <w:pPr>
-        <w:pStyle w:val="CodeChanges"/>
-        <w:rPr>
-          <w:rStyle w:val="Hyperlink"/>
-          <w:color w:val="00B050"/>
-          <w:u w:val="none"/>
-        </w:rPr>
-      </w:pPr>
-      <w:r>
-        <w:rPr>
-          <w:rStyle w:val="Hyperlink"/>
-          <w:color w:val="00B050"/>
-          <w:u w:val="none"/>
-        </w:rPr>
-        <w:t xml:space="preserve">                 FontSize="16"</w:t>
-      </w:r>
-    </w:p>
-    <w:p>
-      <w:pPr>
-        <w:pStyle w:val="CodeChanges"/>
-      </w:pPr>
-      <w:r>
-        <w:rPr>
-          <w:rStyle w:val="Hyperlink"/>
-          <w:color w:val="00B050"/>
-          <w:u w:val="none"/>
-        </w:rPr>
-        <w:t xml:space="preserve">                 Text="{Binding BoundText}" /&gt;</w:t>
-      </w:r>
-    </w:p>
-    <w:p>
-      <w:pPr>
-        <w:pStyle w:val="CodeChanges"/>
-        <w:rPr>
-          <w:rStyle w:val="Hyperlink"/>
-          <w:color w:val="00B050"/>
-          <w:u w:val="none"/>
-        </w:rPr>
-      </w:pPr>
-    </w:p>
-    <w:p>
-      <w:pPr>
-        <w:pStyle w:val="CodeChanges"/>
-        <w:rPr>
-          <w:rStyle w:val="Hyperlink"/>
-          <w:color w:val="00B050"/>
-          <w:u w:val="none"/>
-        </w:rPr>
-      </w:pPr>
-      <w:r>
-        <w:rPr>
-          <w:rStyle w:val="Hyperlink"/>
-          <w:color w:val="00B050"/>
-          <w:u w:val="none"/>
-        </w:rPr>
-        <w:t xml:space="preserve">        &lt;Button Grid.Row="1"</w:t>
-      </w:r>
-    </w:p>
-    <w:p>
-      <w:pPr>
-        <w:pStyle w:val="CodeChanges"/>
-        <w:rPr>
-          <w:rStyle w:val="Hyperlink"/>
-          <w:color w:val="00B050"/>
-          <w:u w:val="none"/>
-        </w:rPr>
-      </w:pPr>
-      <w:r>
-        <w:rPr>
-          <w:rStyle w:val="Hyperlink"/>
-          <w:color w:val="00B050"/>
-          <w:u w:val="none"/>
-        </w:rPr>
-        <w:t xml:space="preserve">                Name="btnSet"</w:t>
-      </w:r>
-    </w:p>
-    <w:p>
-      <w:pPr>
-        <w:pStyle w:val="CodeChanges"/>
-        <w:rPr>
-          <w:rStyle w:val="Hyperlink"/>
-          <w:color w:val="00B050"/>
-          <w:u w:val="none"/>
-        </w:rPr>
-      </w:pPr>
-      <w:r>
-        <w:rPr>
-          <w:rStyle w:val="Hyperlink"/>
-          <w:color w:val="00B050"/>
-          <w:u w:val="none"/>
-        </w:rPr>
-        <w:t xml:space="preserve">                Content="Set"</w:t>
-      </w:r>
-    </w:p>
-    <w:p>
-      <w:pPr>
-        <w:pStyle w:val="CodeChanges"/>
-        <w:rPr>
-          <w:rStyle w:val="Hyperlink"/>
-          <w:color w:val="00B050"/>
-          <w:u w:val="none"/>
-        </w:rPr>
-      </w:pPr>
-      <w:r>
-        <w:rPr>
-          <w:rStyle w:val="Hyperlink"/>
-          <w:color w:val="00B050"/>
-          <w:u w:val="none"/>
-        </w:rPr>
-        <w:t xml:space="preserve">                Width="100"</w:t>
-      </w:r>
-    </w:p>
-    <w:p>
-      <w:pPr>
-        <w:pStyle w:val="CodeChanges"/>
-      </w:pPr>
-      <w:r>
-        <w:rPr>
-          <w:rStyle w:val="Hyperlink"/>
-          <w:color w:val="00B050"/>
-          <w:u w:val="none"/>
-        </w:rPr>
-        <w:t xml:space="preserve">                Height="40"</w:t>
-      </w:r>
-      <w:r>
-        <w:t xml:space="preserve"> </w:t>
-      </w:r>
-      <w:r>
-        <w:rPr>
-          <w:rStyle w:val="Hyperlink"/>
-          <w:color w:val="00B050"/>
-          <w:u w:val="none"/>
-        </w:rPr>
-        <w:t>/&gt;</w:t>
-      </w:r>
-    </w:p>
-    <w:p>
-      <w:pPr>
-        <w:pStyle w:val="CodeChanges"/>
-        <w:rPr>
-          <w:rStyle w:val="Hyperlink"/>
-          <w:color w:val="00B050"/>
-          <w:u w:val="none"/>
-        </w:rPr>
-      </w:pPr>
-    </w:p>
-    <w:p>
-      <w:pPr>
-        <w:pStyle w:val="CodeChanges"/>
-        <w:rPr>
-          <w:rStyle w:val="Hyperlink"/>
-          <w:color w:val="00B050"/>
-          <w:u w:val="none"/>
-        </w:rPr>
-      </w:pPr>
-      <w:r>
-        <w:rPr>
-          <w:rStyle w:val="Hyperlink"/>
-          <w:color w:val="00B050"/>
-          <w:u w:val="none"/>
-        </w:rPr>
-        <w:t xml:space="preserve">        &lt;TextBlock Grid.Row="2"</w:t>
-      </w:r>
-    </w:p>
-    <w:p>
-      <w:pPr>
-        <w:pStyle w:val="CodeChanges"/>
-        <w:rPr>
-          <w:rStyle w:val="Hyperlink"/>
-          <w:color w:val="00B050"/>
-          <w:u w:val="none"/>
-        </w:rPr>
-      </w:pPr>
-      <w:r>
-        <w:rPr>
-          <w:rStyle w:val="Hyperlink"/>
-          <w:color w:val="00B050"/>
-          <w:u w:val="none"/>
-        </w:rPr>
-        <w:t xml:space="preserve">                   Name="tbResult"</w:t>
-      </w:r>
-    </w:p>
-    <w:p>
-      <w:pPr>
-        <w:pStyle w:val="CodeChanges"/>
-        <w:rPr>
-          <w:rStyle w:val="Hyperlink"/>
-          <w:color w:val="00B050"/>
-          <w:u w:val="none"/>
-        </w:rPr>
-      </w:pPr>
-      <w:r>
-        <w:rPr>
-          <w:rStyle w:val="Hyperlink"/>
-          <w:color w:val="00B050"/>
-          <w:u w:val="none"/>
-        </w:rPr>
-        <w:t xml:space="preserve">                   FontSize="16"</w:t>
-      </w:r>
-    </w:p>
-    <w:p>
-      <w:pPr>
-        <w:pStyle w:val="CodeChanges"/>
-        <w:rPr>
-          <w:rStyle w:val="Hyperlink"/>
-          <w:color w:val="00B050"/>
-          <w:u w:val="none"/>
-        </w:rPr>
-      </w:pPr>
-      <w:r>
-        <w:rPr>
-          <w:rStyle w:val="Hyperlink"/>
-          <w:color w:val="00B050"/>
-          <w:u w:val="none"/>
-        </w:rPr>
-        <w:t xml:space="preserve">                   Text="{Binding BoundText}"</w:t>
-      </w:r>
-    </w:p>
-    <w:p>
-      <w:pPr>
-        <w:pStyle w:val="CodeChanges"/>
-        <w:rPr>
-          <w:rStyle w:val="Hyperlink"/>
-          <w:color w:val="00B050"/>
-          <w:u w:val="none"/>
-        </w:rPr>
-      </w:pPr>
-      <w:r>
-        <w:rPr>
-          <w:rStyle w:val="Hyperlink"/>
-          <w:color w:val="00B050"/>
-          <w:u w:val="none"/>
-        </w:rPr>
-        <w:t xml:space="preserve">                   VerticalAlignment="Center"</w:t>
-      </w:r>
-    </w:p>
-    <w:p>
-      <w:pPr>
-        <w:pStyle w:val="CodeChanges"/>
-      </w:pPr>
-      <w:r>
-        <w:rPr>
-          <w:rStyle w:val="Hyperlink"/>
-          <w:color w:val="00B050"/>
-          <w:u w:val="none"/>
-        </w:rPr>
-        <w:t xml:space="preserve">                   HorizontalAlignment="Center" /&gt;</w:t>
-      </w:r>
-    </w:p>
-    <w:p>
-      <w:pPr>
-        <w:pStyle w:val="Code"/>
-      </w:pPr>
-    </w:p>
-    <w:p>
-      <w:pPr>
-        <w:pStyle w:val="Code"/>
-      </w:pPr>
-      <w:r>
-        <w:t xml:space="preserve">    &lt;/Grid&gt;</w:t>
-      </w:r>
-    </w:p>
-    <w:p>
-      <w:pPr>
-        <w:pStyle w:val="Code"/>
-      </w:pPr>
-      <w:r>
-        <w:t>&lt;/Window&gt;</w:t>
+      <w:r>
+        <w:rPr>
+          <w:rStyle w:val="Hyperlink"/>
+          <w:color w:val="auto"/>
+          <w:u w:val="none"/>
+        </w:rPr>
+        <w:t>.cs</w:t>
+      </w:r>
+    </w:p>
+    <w:p>
+      <w:pPr>
+        <w:pStyle w:val="Code"/>
+      </w:pPr>
+    </w:p>
+    <w:p>
+      <w:pPr>
+        <w:pStyle w:val="Code"/>
+      </w:pPr>
+      <w:r>
+        <w:t>using System.Windows;</w:t>
+      </w:r>
+    </w:p>
+    <w:p>
+      <w:pPr>
+        <w:pStyle w:val="Code"/>
+      </w:pPr>
+    </w:p>
+    <w:p>
+      <w:pPr>
+        <w:pStyle w:val="Code"/>
+      </w:pPr>
+      <w:r>
+        <w:t>namespace _08_WPF_Tutorial_v6</w:t>
+      </w:r>
+    </w:p>
+    <w:p>
+      <w:pPr>
+        <w:pStyle w:val="Code"/>
+      </w:pPr>
+      <w:r>
+        <w:t>{</w:t>
+      </w:r>
+    </w:p>
+    <w:p>
+      <w:pPr>
+        <w:pStyle w:val="Code"/>
+      </w:pPr>
+      <w:r>
+        <w:t xml:space="preserve">    public partial class MainWindow : Window</w:t>
+      </w:r>
+    </w:p>
+    <w:p>
+      <w:pPr>
+        <w:pStyle w:val="Code"/>
+      </w:pPr>
+      <w:r>
+        <w:t xml:space="preserve">    {</w:t>
+      </w:r>
+    </w:p>
+    <w:p>
+      <w:pPr>
+        <w:pStyle w:val="Code"/>
+      </w:pPr>
+      <w:r>
+        <w:t xml:space="preserve">        public MainWindow()</w:t>
+      </w:r>
+    </w:p>
+    <w:p>
+      <w:pPr>
+        <w:pStyle w:val="Code"/>
+      </w:pPr>
+      <w:r>
+        <w:t xml:space="preserve">        {</w:t>
+      </w:r>
+    </w:p>
+    <w:p>
+      <w:pPr>
+        <w:pStyle w:val="Code"/>
+      </w:pPr>
+      <w:r>
+        <w:t xml:space="preserve">            InitializeComponent();</w:t>
+      </w:r>
+    </w:p>
+    <w:p>
+      <w:pPr>
+        <w:pStyle w:val="Code"/>
+      </w:pPr>
+      <w:r>
+        <w:t xml:space="preserve">        }</w:t>
+      </w:r>
+    </w:p>
+    <w:p>
+      <w:pPr>
+        <w:pStyle w:val="Code"/>
+      </w:pPr>
+      <w:r>
+        <w:t xml:space="preserve">    }</w:t>
+      </w:r>
+    </w:p>
+    <w:p>
+      <w:pPr>
+        <w:pStyle w:val="Code"/>
+      </w:pPr>
+      <w:r>
+        <w:t>}</w:t>
       </w:r>
     </w:p>
     <w:p>
@@ -1715,176 +1876,14 @@
     <w:p>
       <w:pPr>
         <w:pStyle w:val="Heading1"/>
-        <w:rPr>
-          <w:rStyle w:val="Hyperlink"/>
-          <w:color w:val="2F5496" w:themeColor="accent1" w:themeShade="BF"/>
-        </w:rPr>
-      </w:pPr>
-      <w:r>
-        <w:rPr>
-          <w:rStyle w:val="Hyperlink"/>
-          <w:color w:val="2F5496" w:themeColor="accent1" w:themeShade="BF"/>
-        </w:rPr>
-        <w:t>The MainWindow.xaml.cs code behind page will look like this:</w:t>
-      </w:r>
-    </w:p>
-    <w:p>
-      <w:pPr>
-        <w:pStyle w:val="CodeTitle"/>
-        <w:rPr>
-          <w:rStyle w:val="Hyperlink"/>
-          <w:color w:val="auto"/>
-          <w:u w:val="none"/>
-        </w:rPr>
-      </w:pPr>
-      <w:r>
-        <w:rPr>
-          <w:rStyle w:val="Hyperlink"/>
-          <w:color w:val="auto"/>
-          <w:u w:val="none"/>
-        </w:rPr>
-        <w:t>MainWindow.xaml</w:t>
-      </w:r>
-      <w:r>
-        <w:rPr>
-          <w:rStyle w:val="Hyperlink"/>
-          <w:color w:val="auto"/>
-          <w:u w:val="none"/>
-        </w:rPr>
-        <w:t>.cs</w:t>
-      </w:r>
-    </w:p>
-    <w:p>
-      <w:pPr>
-        <w:pStyle w:val="Code"/>
-      </w:pPr>
-    </w:p>
-    <w:p>
-      <w:pPr>
-        <w:pStyle w:val="Code"/>
-      </w:pPr>
-      <w:r>
-        <w:t>using System.Windows;</w:t>
-      </w:r>
-    </w:p>
-    <w:p>
-      <w:pPr>
-        <w:pStyle w:val="Code"/>
-      </w:pPr>
-    </w:p>
-    <w:p>
-      <w:pPr>
-        <w:pStyle w:val="Code"/>
-      </w:pPr>
-      <w:r>
-        <w:t>namespace _08_WPF_Tutorial_v6</w:t>
-      </w:r>
-    </w:p>
-    <w:p>
-      <w:pPr>
-        <w:pStyle w:val="Code"/>
-      </w:pPr>
-      <w:r>
-        <w:t>{</w:t>
-      </w:r>
-    </w:p>
-    <w:p>
-      <w:pPr>
-        <w:pStyle w:val="Code"/>
-      </w:pPr>
-      <w:r>
-        <w:t xml:space="preserve">    public partial class MainWindow : Window</w:t>
-      </w:r>
-    </w:p>
-    <w:p>
-      <w:pPr>
-        <w:pStyle w:val="Code"/>
-      </w:pPr>
-      <w:r>
-        <w:t xml:space="preserve">    {</w:t>
-      </w:r>
-    </w:p>
-    <w:p>
-      <w:pPr>
-        <w:pStyle w:val="Code"/>
-      </w:pPr>
-      <w:r>
-        <w:t xml:space="preserve">        public MainWindow()</w:t>
-      </w:r>
-    </w:p>
-    <w:p>
-      <w:pPr>
-        <w:pStyle w:val="Code"/>
-      </w:pPr>
-      <w:r>
-        <w:t xml:space="preserve">        {</w:t>
-      </w:r>
-    </w:p>
-    <w:p>
-      <w:pPr>
-        <w:pStyle w:val="Code"/>
-      </w:pPr>
-      <w:r>
-        <w:t xml:space="preserve">            InitializeComponent();</w:t>
-      </w:r>
-    </w:p>
-    <w:p>
-      <w:pPr>
-        <w:pStyle w:val="Code"/>
-      </w:pPr>
-      <w:r>
-        <w:t xml:space="preserve">        }</w:t>
-      </w:r>
-    </w:p>
-    <w:p>
-      <w:pPr>
-        <w:pStyle w:val="Code"/>
-      </w:pPr>
-      <w:r>
-        <w:t xml:space="preserve">    }</w:t>
-      </w:r>
-    </w:p>
-    <w:p>
-      <w:pPr>
-        <w:pStyle w:val="Code"/>
-      </w:pPr>
-      <w:r>
-        <w:t>}</w:t>
-      </w:r>
-    </w:p>
-    <w:p>
-      <w:pPr>
-        <w:pStyle w:val="Code"/>
-      </w:pPr>
-    </w:p>
-    <w:p>
-      <w:pPr>
-        <w:pStyle w:val="Code"/>
-      </w:pPr>
-    </w:p>
-    <w:p>
-      <w:pPr>
-        <w:pStyle w:val="Heading1"/>
-        <w:rPr>
-          <w:color w:val="2F5496" w:themeColor="accent1" w:themeShade="BF"/>
-        </w:rPr>
-      </w:pPr>
-      <w:r>
-        <w:rPr>
-          <w:color w:val="2F5496" w:themeColor="accent1" w:themeShade="BF"/>
-        </w:rPr>
+      </w:pPr>
+      <w:r>
         <w:t>Make the following changes</w:t>
       </w:r>
       <w:r>
-        <w:rPr>
-          <w:color w:val="2F5496" w:themeColor="accent1" w:themeShade="BF"/>
-        </w:rPr>
         <w:t xml:space="preserve"> to add a property for the text</w:t>
       </w:r>
       <w:r>
-        <w:rPr>
-          <w:color w:val="2F5496" w:themeColor="accent1" w:themeShade="BF"/>
-        </w:rPr>
         <w:t>:</w:t>
       </w:r>
     </w:p>
@@ -2325,26 +2324,14 @@
     <w:p>
       <w:pPr>
         <w:pStyle w:val="Heading1"/>
-        <w:rPr>
-          <w:color w:val="2F5496" w:themeColor="accent1" w:themeShade="BF"/>
-        </w:rPr>
-      </w:pPr>
-      <w:r>
-        <w:rPr>
-          <w:color w:val="2F5496" w:themeColor="accent1" w:themeShade="BF"/>
-        </w:rPr>
+      </w:pPr>
+      <w:r>
         <w:t>To make use of</w:t>
       </w:r>
       <w:r>
-        <w:rPr>
-          <w:color w:val="2F5496" w:themeColor="accent1" w:themeShade="BF"/>
-        </w:rPr>
         <w:t xml:space="preserve"> </w:t>
       </w:r>
       <w:r>
-        <w:rPr>
-          <w:color w:val="2F5496" w:themeColor="accent1" w:themeShade="BF"/>
-        </w:rPr>
         <w:t>OnPropertyChanged() method we have to implement INotifyPropertyChanged:</w:t>
       </w:r>
     </w:p>
@@ -2588,14 +2575,8 @@
     <w:p>
       <w:pPr>
         <w:pStyle w:val="Heading1"/>
-        <w:rPr>
-          <w:color w:val="2F5496" w:themeColor="accent1" w:themeShade="BF"/>
-        </w:rPr>
-      </w:pPr>
-      <w:r>
-        <w:rPr>
-          <w:color w:val="2F5496" w:themeColor="accent1" w:themeShade="BF"/>
-        </w:rPr>
+      </w:pPr>
+      <w:r>
         <w:t>Invoke the PropertyChanged method:</w:t>
       </w:r>
     </w:p>
@@ -2816,14 +2797,8 @@
     <w:p>
       <w:pPr>
         <w:pStyle w:val="Heading1"/>
-        <w:rPr>
-          <w:color w:val="2F5496" w:themeColor="accent1" w:themeShade="BF"/>
-        </w:rPr>
-      </w:pPr>
-      <w:r>
-        <w:rPr>
-          <w:color w:val="2F5496" w:themeColor="accent1" w:themeShade="BF"/>
-        </w:rPr>
+      </w:pPr>
+      <w:r>
         <w:t>Cause the changes to be live in real time:</w:t>
       </w:r>
     </w:p>
@@ -3137,14 +3112,8 @@
     <w:p>
       <w:pPr>
         <w:pStyle w:val="Heading1"/>
-        <w:rPr>
-          <w:color w:val="2F5496" w:themeColor="accent1" w:themeShade="BF"/>
-        </w:rPr>
-      </w:pPr>
-      <w:r>
-        <w:rPr>
-          <w:color w:val="2F5496" w:themeColor="accent1" w:themeShade="BF"/>
-        </w:rPr>
+      </w:pPr>
+      <w:r>
         <w:t>Add a Click Handler to the button:</w:t>
       </w:r>
     </w:p>
@@ -3465,14 +3434,8 @@
     <w:p>
       <w:pPr>
         <w:pStyle w:val="Heading1"/>
-        <w:rPr>
-          <w:color w:val="2F5496" w:themeColor="accent1" w:themeShade="BF"/>
-        </w:rPr>
-      </w:pPr>
-      <w:r>
-        <w:rPr>
-          <w:color w:val="2F5496" w:themeColor="accent1" w:themeShade="BF"/>
-        </w:rPr>
+      </w:pPr>
+      <w:r>
         <w:t>AND populate the new Click Handler in the code behind:</w:t>
       </w:r>
     </w:p>
@@ -3760,14 +3723,8 @@
     <w:p>
       <w:pPr>
         <w:pStyle w:val="Heading1"/>
-        <w:rPr>
-          <w:color w:val="2F5496" w:themeColor="accent1" w:themeShade="BF"/>
-        </w:rPr>
-      </w:pPr>
-      <w:r>
-        <w:rPr>
-          <w:color w:val="2F5496" w:themeColor="accent1" w:themeShade="BF"/>
-        </w:rPr>
+      </w:pPr>
+      <w:r>
         <w:t>At this point both TextBox and TextBlock are populated by the BoundText change from the button. Now make the TextBox one way only.</w:t>
       </w:r>
     </w:p>
@@ -4102,15 +4059,23 @@
     <w:p>
       <w:pPr>
         <w:pStyle w:val="Heading1"/>
-        <w:rPr>
-          <w:color w:val="2F5496" w:themeColor="accent1" w:themeShade="BF"/>
-        </w:rPr>
-      </w:pPr>
-      <w:r>
-        <w:rPr>
-          <w:color w:val="2F5496" w:themeColor="accent1" w:themeShade="BF"/>
-        </w:rPr>
-        <w:t>This works fine but now cleanup…move event invocation…</w:t>
+      </w:pPr>
+      <w:r>
+        <w:t>This works fine but now cleanup…</w:t>
+      </w:r>
+      <w:r>
+        <w:t xml:space="preserve">create method for </w:t>
+      </w:r>
+      <w:proofErr w:type="spellStart"/>
+      <w:r>
+        <w:t>OnPropertyChanged</w:t>
+      </w:r>
+      <w:proofErr w:type="spellEnd"/>
+      <w:r>
+        <w:t xml:space="preserve"> and </w:t>
+      </w:r>
+      <w:r>
+        <w:t>move event invocation…</w:t>
       </w:r>
     </w:p>
     <w:p>
@@ -4429,15 +4394,8 @@
     <w:p>
       <w:pPr>
         <w:pStyle w:val="Heading1"/>
-        <w:rPr>
-          <w:color w:val="2F5496" w:themeColor="accent1" w:themeShade="BF"/>
-        </w:rPr>
-      </w:pPr>
-      <w:r>
-        <w:rPr>
-          <w:color w:val="2F5496" w:themeColor="accent1" w:themeShade="BF"/>
-        </w:rPr>
-        <w:lastRenderedPageBreak/>
+      </w:pPr>
+      <w:r>
         <w:t>Another tweak</w:t>
       </w:r>
     </w:p>

</xml_diff>